<commit_message>
add -luuid to Makefile modify class graphy modify libexecutive.a's Makefile and readme.txt
</commit_message>
<xml_diff>
--- a/simplified class diagram.docx
+++ b/simplified class diagram.docx
@@ -9,10 +9,7 @@
         </w:rPr>
       </w:pPr>
       <w:r>
-        <w:rPr>
-          <w:rFonts w:cs="Times New Roman"/>
-        </w:rPr>
-        <w:object w:dxaOrig="26551" w:dyaOrig="19238">
+        <w:object w:dxaOrig="26741" w:dyaOrig="18216">
           <v:shapetype id="_x0000_t75" coordsize="21600,21600" o:spt="75" o:preferrelative="t" path="m@4@5l@4@11@9@11@9@5xe" filled="f" stroked="f">
             <v:stroke joinstyle="miter"/>
             <v:formulas>
@@ -32,10 +29,10 @@
             <v:path o:extrusionok="f" gradientshapeok="t" o:connecttype="rect"/>
             <o:lock v:ext="edit" aspectratio="t"/>
           </v:shapetype>
-          <v:shape id="_x0000_i1025" type="#_x0000_t75" style="width:730.5pt;height:528.75pt" o:ole="">
+          <v:shape id="_x0000_i1025" type="#_x0000_t75" style="width:773.05pt;height:526.75pt" o:ole="">
             <v:imagedata r:id="rId6" o:title=""/>
           </v:shape>
-          <o:OLEObject Type="Embed" ProgID="Visio.Drawing.11" ShapeID="_x0000_i1025" DrawAspect="Content" ObjectID="_1444575724" r:id="rId7"/>
+          <o:OLEObject Type="Embed" ProgID="Visio.Drawing.11" ShapeID="_x0000_i1025" DrawAspect="Content" ObjectID="_1451981665" r:id="rId7"/>
         </w:object>
       </w:r>
     </w:p>
@@ -125,9 +122,6 @@
     <w:rPrDefault>
       <w:rPr>
         <w:rFonts w:ascii="Calibri" w:eastAsia="宋体" w:hAnsi="Calibri" w:cs="Times New Roman"/>
-        <w:kern w:val="2"/>
-        <w:sz w:val="21"/>
-        <w:szCs w:val="22"/>
         <w:lang w:val="en-US" w:eastAsia="zh-CN" w:bidi="ar-SA"/>
       </w:rPr>
     </w:rPrDefault>
@@ -272,7 +266,7 @@
     <w:lsdException w:name="Bibliography" w:uiPriority="37"/>
     <w:lsdException w:name="TOC Heading" w:uiPriority="39" w:qFormat="1"/>
   </w:latentStyles>
-  <w:style w:type="paragraph" w:default="1" w:styleId="Normal">
+  <w:style w:type="paragraph" w:default="1" w:styleId="a">
     <w:name w:val="Normal"/>
     <w:qFormat/>
     <w:rsid w:val="00F73941"/>
@@ -282,15 +276,18 @@
     </w:pPr>
     <w:rPr>
       <w:rFonts w:cs="Calibri"/>
+      <w:kern w:val="2"/>
+      <w:sz w:val="21"/>
       <w:szCs w:val="21"/>
     </w:rPr>
   </w:style>
-  <w:style w:type="character" w:default="1" w:styleId="DefaultParagraphFont">
+  <w:style w:type="character" w:default="1" w:styleId="a0">
     <w:name w:val="Default Paragraph Font"/>
-    <w:uiPriority w:val="99"/>
+    <w:uiPriority w:val="1"/>
     <w:semiHidden/>
-  </w:style>
-  <w:style w:type="table" w:default="1" w:styleId="TableNormal">
+    <w:unhideWhenUsed/>
+  </w:style>
+  <w:style w:type="table" w:default="1" w:styleId="a1">
     <w:name w:val="Normal Table"/>
     <w:uiPriority w:val="99"/>
     <w:semiHidden/>
@@ -306,16 +303,16 @@
       </w:tblCellMar>
     </w:tblPr>
   </w:style>
-  <w:style w:type="numbering" w:default="1" w:styleId="NoList">
+  <w:style w:type="numbering" w:default="1" w:styleId="a2">
     <w:name w:val="No List"/>
     <w:uiPriority w:val="99"/>
     <w:semiHidden/>
     <w:unhideWhenUsed/>
   </w:style>
-  <w:style w:type="paragraph" w:styleId="Header">
+  <w:style w:type="paragraph" w:styleId="a3">
     <w:name w:val="header"/>
-    <w:basedOn w:val="Normal"/>
-    <w:link w:val="HeaderChar"/>
+    <w:basedOn w:val="a"/>
+    <w:link w:val="Char"/>
     <w:uiPriority w:val="99"/>
     <w:semiHidden/>
     <w:rsid w:val="000A5AAF"/>
@@ -335,10 +332,10 @@
       <w:szCs w:val="18"/>
     </w:rPr>
   </w:style>
-  <w:style w:type="character" w:customStyle="1" w:styleId="HeaderChar">
-    <w:name w:val="Header Char"/>
-    <w:basedOn w:val="DefaultParagraphFont"/>
-    <w:link w:val="Header"/>
+  <w:style w:type="character" w:customStyle="1" w:styleId="Char">
+    <w:name w:val="页眉 Char"/>
+    <w:basedOn w:val="a0"/>
+    <w:link w:val="a3"/>
     <w:uiPriority w:val="99"/>
     <w:semiHidden/>
     <w:locked/>
@@ -348,10 +345,10 @@
       <w:szCs w:val="18"/>
     </w:rPr>
   </w:style>
-  <w:style w:type="paragraph" w:styleId="Footer">
+  <w:style w:type="paragraph" w:styleId="a4">
     <w:name w:val="footer"/>
-    <w:basedOn w:val="Normal"/>
-    <w:link w:val="FooterChar"/>
+    <w:basedOn w:val="a"/>
+    <w:link w:val="Char0"/>
     <w:uiPriority w:val="99"/>
     <w:semiHidden/>
     <w:rsid w:val="000A5AAF"/>
@@ -368,10 +365,10 @@
       <w:szCs w:val="18"/>
     </w:rPr>
   </w:style>
-  <w:style w:type="character" w:customStyle="1" w:styleId="FooterChar">
-    <w:name w:val="Footer Char"/>
-    <w:basedOn w:val="DefaultParagraphFont"/>
-    <w:link w:val="Footer"/>
+  <w:style w:type="character" w:customStyle="1" w:styleId="Char0">
+    <w:name w:val="页脚 Char"/>
+    <w:basedOn w:val="a0"/>
+    <w:link w:val="a4"/>
     <w:uiPriority w:val="99"/>
     <w:semiHidden/>
     <w:locked/>

</xml_diff>

<commit_message>
delete redundant files and modify class diagram
</commit_message>
<xml_diff>
--- a/simplified class diagram.docx
+++ b/simplified class diagram.docx
@@ -9,7 +9,7 @@
         </w:rPr>
       </w:pPr>
       <w:r>
-        <w:object w:dxaOrig="26741" w:dyaOrig="18216">
+        <w:object w:dxaOrig="26741" w:dyaOrig="16889">
           <v:shapetype id="_x0000_t75" coordsize="21600,21600" o:spt="75" o:preferrelative="t" path="m@4@5l@4@11@9@11@9@5xe" filled="f" stroked="f">
             <v:stroke joinstyle="miter"/>
             <v:formulas>
@@ -29,10 +29,10 @@
             <v:path o:extrusionok="f" gradientshapeok="t" o:connecttype="rect"/>
             <o:lock v:ext="edit" aspectratio="t"/>
           </v:shapetype>
-          <v:shape id="_x0000_i1025" type="#_x0000_t75" style="width:773.05pt;height:526.75pt" o:ole="">
+          <v:shape id="_x0000_i1025" type="#_x0000_t75" style="width:784.9pt;height:495.8pt" o:ole="">
             <v:imagedata r:id="rId6" o:title=""/>
           </v:shape>
-          <o:OLEObject Type="Embed" ProgID="Visio.Drawing.11" ShapeID="_x0000_i1025" DrawAspect="Content" ObjectID="_1451981665" r:id="rId7"/>
+          <o:OLEObject Type="Embed" ProgID="Visio.Drawing.11" ShapeID="_x0000_i1025" DrawAspect="Content" ObjectID="_1451986453" r:id="rId7"/>
         </w:object>
       </w:r>
     </w:p>

</xml_diff>